<commit_message>
realizando alteraçõs de objetivos e mudança de semestre
</commit_message>
<xml_diff>
--- a/docs/Curriculo Guilherme Fogo.docx
+++ b/docs/Curriculo Guilherme Fogo.docx
@@ -404,40 +404,34 @@
         <w:rPr>
           <w:rFonts w:ascii="Arial" w:eastAsia="Arial" w:hAnsi="Arial" w:cs="Arial"/>
         </w:rPr>
-        <w:t>Estagiar na área de desenvolvimento de software,</w:t>
-      </w:r>
-      <w:r>
-        <w:rPr>
-          <w:rFonts w:ascii="Arial" w:eastAsia="Arial" w:hAnsi="Arial" w:cs="Arial"/>
-        </w:rPr>
-        <w:t xml:space="preserve"> </w:t>
-      </w:r>
-      <w:r>
-        <w:rPr>
-          <w:rFonts w:ascii="Arial" w:eastAsia="Arial" w:hAnsi="Arial" w:cs="Arial"/>
-        </w:rPr>
-        <w:t xml:space="preserve">atuando ativamente nas resoluções de problemas, </w:t>
-      </w:r>
-      <w:r>
-        <w:rPr>
-          <w:rFonts w:ascii="Arial" w:eastAsia="Arial" w:hAnsi="Arial" w:cs="Arial"/>
-        </w:rPr>
-        <w:t>buscando</w:t>
-      </w:r>
-      <w:r>
-        <w:rPr>
-          <w:rFonts w:ascii="Arial" w:eastAsia="Arial" w:hAnsi="Arial" w:cs="Arial"/>
-        </w:rPr>
-        <w:t xml:space="preserve"> constante aprendizado. Podendo</w:t>
-      </w:r>
-      <w:r>
-        <w:rPr>
-          <w:rFonts w:ascii="Arial" w:eastAsia="Arial" w:hAnsi="Arial" w:cs="Arial"/>
-        </w:rPr>
-        <w:t xml:space="preserve"> auxiliar na instalação e manutenção de equipamentos.  </w:t>
+        <w:t>Estagiar na área de TI sendo</w:t>
+      </w:r>
+      <w:r>
+        <w:rPr>
+          <w:rFonts w:ascii="Arial" w:eastAsia="Arial" w:hAnsi="Arial" w:cs="Arial"/>
+        </w:rPr>
+        <w:t xml:space="preserve"> em quaisquer segmentos de projetos até de manutenção</w:t>
+      </w:r>
+      <w:r>
+        <w:rPr>
+          <w:rFonts w:ascii="Arial" w:eastAsia="Arial" w:hAnsi="Arial" w:cs="Arial"/>
+        </w:rPr>
+        <w:t xml:space="preserve"> de computadores</w:t>
       </w:r>
       <w:bookmarkStart w:id="1" w:name="_GoBack"/>
       <w:bookmarkEnd w:id="1"/>
+      <w:r>
+        <w:rPr>
+          <w:rFonts w:ascii="Arial" w:eastAsia="Arial" w:hAnsi="Arial" w:cs="Arial"/>
+        </w:rPr>
+        <w:t>, sempre buscando aprendizado.</w:t>
+      </w:r>
+      <w:r>
+        <w:rPr>
+          <w:rFonts w:ascii="Arial" w:eastAsia="Arial" w:hAnsi="Arial" w:cs="Arial"/>
+        </w:rPr>
+        <w:t xml:space="preserve"> </w:t>
+      </w:r>
     </w:p>
     <w:p>
       <w:pPr>
@@ -549,25 +543,7 @@
         <w:rPr>
           <w:rFonts w:ascii="Arial" w:eastAsia="Arial" w:hAnsi="Arial" w:cs="Arial"/>
         </w:rPr>
-        <w:t xml:space="preserve"> </w:t>
-      </w:r>
-      <w:r>
-        <w:rPr>
-          <w:rFonts w:ascii="Arial" w:eastAsia="Arial" w:hAnsi="Arial" w:cs="Arial"/>
-        </w:rPr>
-        <w:t>TVLX Viagens e Turismo (</w:t>
-      </w:r>
-      <w:r>
-        <w:rPr>
-          <w:rFonts w:ascii="Arial" w:eastAsia="Arial" w:hAnsi="Arial" w:cs="Arial"/>
-        </w:rPr>
-        <w:t>ViajaNet</w:t>
-      </w:r>
-      <w:r>
-        <w:rPr>
-          <w:rFonts w:ascii="Arial" w:eastAsia="Arial" w:hAnsi="Arial" w:cs="Arial"/>
-        </w:rPr>
-        <w:t>)</w:t>
+        <w:t xml:space="preserve"> TVLX Viagens e Turismo (ViajaNet)</w:t>
       </w:r>
     </w:p>
     <w:p>
@@ -601,13 +577,7 @@
         <w:rPr>
           <w:rFonts w:ascii="Arial" w:eastAsia="Arial" w:hAnsi="Arial" w:cs="Arial"/>
         </w:rPr>
-        <w:t>-</w:t>
-      </w:r>
-      <w:r>
-        <w:rPr>
-          <w:rFonts w:ascii="Arial" w:eastAsia="Arial" w:hAnsi="Arial" w:cs="Arial"/>
-        </w:rPr>
-        <w:t>111</w:t>
+        <w:t>-111</w:t>
       </w:r>
     </w:p>
     <w:p>
@@ -873,7 +843,13 @@
         <w:rPr>
           <w:rFonts w:ascii="Arial" w:eastAsia="Arial" w:hAnsi="Arial" w:cs="Arial"/>
         </w:rPr>
-        <w:t>7º</w:t>
+        <w:t>8</w:t>
+      </w:r>
+      <w:r>
+        <w:rPr>
+          <w:rFonts w:ascii="Arial" w:eastAsia="Arial" w:hAnsi="Arial" w:cs="Arial"/>
+        </w:rPr>
+        <w:t>º</w:t>
       </w:r>
       <w:r>
         <w:rPr>
@@ -1016,13 +992,7 @@
         <w:rPr>
           <w:rFonts w:ascii="Arial" w:eastAsia="Arial" w:hAnsi="Arial" w:cs="Arial"/>
         </w:rPr>
-        <w:t>- Cert</w:t>
-      </w:r>
-      <w:r>
-        <w:rPr>
-          <w:rFonts w:ascii="Arial" w:eastAsia="Arial" w:hAnsi="Arial" w:cs="Arial"/>
-        </w:rPr>
-        <w:t>ificado Intel(</w:t>
+        <w:t>- Certificado Intel(</w:t>
       </w:r>
       <w:r>
         <w:rPr>
@@ -1284,13 +1254,7 @@
         <w:rPr>
           <w:rFonts w:ascii="Arial" w:eastAsia="Arial" w:hAnsi="Arial" w:cs="Arial"/>
         </w:rPr>
-        <w:t>- Certifica</w:t>
-      </w:r>
-      <w:r>
-        <w:rPr>
-          <w:rFonts w:ascii="Arial" w:eastAsia="Arial" w:hAnsi="Arial" w:cs="Arial"/>
-        </w:rPr>
-        <w:t xml:space="preserve">do Sololearn </w:t>
+        <w:t xml:space="preserve">- Certificado Sololearn </w:t>
       </w:r>
       <w:r>
         <w:rPr>
@@ -1461,6 +1425,19 @@
         <w:color w:val="000000"/>
       </w:rPr>
       <w:instrText>PAGE</w:instrText>
+    </w:r>
+    <w:r>
+      <w:rPr>
+        <w:color w:val="000000"/>
+      </w:rPr>
+      <w:fldChar w:fldCharType="separate"/>
+    </w:r>
+    <w:r>
+      <w:rPr>
+        <w:noProof/>
+        <w:color w:val="000000"/>
+      </w:rPr>
+      <w:t>2</w:t>
     </w:r>
     <w:r>
       <w:rPr>
@@ -2653,8 +2630,8 @@
 <file path=customXml/itemProps1.xml><?xml version="1.0" encoding="utf-8"?>
 <ds:datastoreItem xmlns:ds="http://schemas.openxmlformats.org/officeDocument/2006/customXml" ds:itemID="{11111111-1234-1234-1234-123412341234}">
   <ds:schemaRefs>
+    <ds:schemaRef ds:uri="http://customooxmlschemas.google.com/"/>
     <ds:schemaRef ds:uri="http://schemas.openxmlformats.org/officeDocument/2006/relationships"/>
-    <ds:schemaRef ds:uri="http://customooxmlschemas.google.com/"/>
   </ds:schemaRefs>
 </ds:datastoreItem>
 </file>
</xml_diff>

<commit_message>
Fazendo alteracao no curriculo
</commit_message>
<xml_diff>
--- a/docs/Curriculo Guilherme Fogo.docx
+++ b/docs/Curriculo Guilherme Fogo.docx
@@ -30,7 +30,7 @@
       <w:pPr>
         <w:numPr>
           <w:ilvl w:val="0"/>
-          <w:numId w:val="2"/>
+          <w:numId w:val="4"/>
         </w:numPr>
         <w:pBdr>
           <w:top w:val="nil"/>
@@ -359,7 +359,7 @@
       <w:pPr>
         <w:numPr>
           <w:ilvl w:val="0"/>
-          <w:numId w:val="2"/>
+          <w:numId w:val="4"/>
         </w:numPr>
         <w:pBdr>
           <w:top w:val="nil"/>
@@ -398,39 +398,13 @@
           <w:rFonts w:ascii="Arial" w:eastAsia="Arial" w:hAnsi="Arial" w:cs="Arial"/>
         </w:rPr>
       </w:pPr>
-      <w:bookmarkStart w:id="0" w:name="_heading=h.gjdgxs" w:colFirst="0" w:colLast="0"/>
+      <w:bookmarkStart w:id="0" w:name="_gjdgxs" w:colFirst="0" w:colLast="0"/>
       <w:bookmarkEnd w:id="0"/>
       <w:r>
         <w:rPr>
           <w:rFonts w:ascii="Arial" w:eastAsia="Arial" w:hAnsi="Arial" w:cs="Arial"/>
         </w:rPr>
-        <w:t>Estagiar na área de TI sendo</w:t>
-      </w:r>
-      <w:r>
-        <w:rPr>
-          <w:rFonts w:ascii="Arial" w:eastAsia="Arial" w:hAnsi="Arial" w:cs="Arial"/>
-        </w:rPr>
-        <w:t xml:space="preserve"> em quaisquer segmentos de projetos até de manutenção</w:t>
-      </w:r>
-      <w:r>
-        <w:rPr>
-          <w:rFonts w:ascii="Arial" w:eastAsia="Arial" w:hAnsi="Arial" w:cs="Arial"/>
-        </w:rPr>
-        <w:t xml:space="preserve"> de computadores</w:t>
-      </w:r>
-      <w:bookmarkStart w:id="1" w:name="_GoBack"/>
-      <w:bookmarkEnd w:id="1"/>
-      <w:r>
-        <w:rPr>
-          <w:rFonts w:ascii="Arial" w:eastAsia="Arial" w:hAnsi="Arial" w:cs="Arial"/>
-        </w:rPr>
-        <w:t>, sempre buscando aprendizado.</w:t>
-      </w:r>
-      <w:r>
-        <w:rPr>
-          <w:rFonts w:ascii="Arial" w:eastAsia="Arial" w:hAnsi="Arial" w:cs="Arial"/>
-        </w:rPr>
-        <w:t xml:space="preserve"> </w:t>
+        <w:t xml:space="preserve">Trabalhar na área de desenvolvimento de software, atuando ativamente nas resoluções de problemas, buscando constante aprendizado. Podendo auxiliar na instalação e manutenção de equipamentos.  </w:t>
       </w:r>
     </w:p>
     <w:p>
@@ -448,7 +422,7 @@
       <w:pPr>
         <w:numPr>
           <w:ilvl w:val="0"/>
-          <w:numId w:val="2"/>
+          <w:numId w:val="4"/>
         </w:numPr>
         <w:pBdr>
           <w:top w:val="nil"/>
@@ -565,19 +539,7 @@
         <w:rPr>
           <w:rFonts w:ascii="Arial" w:eastAsia="Arial" w:hAnsi="Arial" w:cs="Arial"/>
         </w:rPr>
-        <w:t xml:space="preserve"> R. Manoel Coelho, 600 Centro,</w:t>
-      </w:r>
-      <w:r>
-        <w:rPr>
-          <w:rFonts w:ascii="Arial" w:eastAsia="Arial" w:hAnsi="Arial" w:cs="Arial"/>
-        </w:rPr>
-        <w:t xml:space="preserve"> São Caetano do Sul - SP, 09510</w:t>
-      </w:r>
-      <w:r>
-        <w:rPr>
-          <w:rFonts w:ascii="Arial" w:eastAsia="Arial" w:hAnsi="Arial" w:cs="Arial"/>
-        </w:rPr>
-        <w:t>-111</w:t>
+        <w:t xml:space="preserve"> R. Manoel Coelho, 600 Centro, São Caetano do Sul - SP, 09510-111</w:t>
       </w:r>
     </w:p>
     <w:p>
@@ -599,19 +561,7 @@
         <w:rPr>
           <w:rFonts w:ascii="Arial" w:eastAsia="Arial" w:hAnsi="Arial" w:cs="Arial"/>
         </w:rPr>
-        <w:t xml:space="preserve"> (11) 4007</w:t>
-      </w:r>
-      <w:r>
-        <w:rPr>
-          <w:rFonts w:ascii="Arial" w:eastAsia="Arial" w:hAnsi="Arial" w:cs="Arial"/>
-        </w:rPr>
-        <w:t>-</w:t>
-      </w:r>
-      <w:r>
-        <w:rPr>
-          <w:rFonts w:ascii="Arial" w:eastAsia="Arial" w:hAnsi="Arial" w:cs="Arial"/>
-        </w:rPr>
-        <w:t xml:space="preserve">1510 </w:t>
+        <w:t xml:space="preserve"> (11) 4007-1510 </w:t>
       </w:r>
     </w:p>
     <w:p>
@@ -667,19 +617,7 @@
         <w:rPr>
           <w:rFonts w:ascii="Arial" w:eastAsia="Arial" w:hAnsi="Arial" w:cs="Arial"/>
         </w:rPr>
-        <w:t>: Está</w:t>
-      </w:r>
-      <w:r>
-        <w:rPr>
-          <w:rFonts w:ascii="Arial" w:eastAsia="Arial" w:hAnsi="Arial" w:cs="Arial"/>
-        </w:rPr>
-        <w:t>gio na área de desenvolvimento. A</w:t>
-      </w:r>
-      <w:r>
-        <w:rPr>
-          <w:rFonts w:ascii="Arial" w:eastAsia="Arial" w:hAnsi="Arial" w:cs="Arial"/>
-        </w:rPr>
-        <w:t>tividades envolvendo as tecnologias: C#, JavaScript, HTML e CSS e também a metodologia SCRUM para desenvolvimento de projetos.</w:t>
+        <w:t>: Estágio na área de desenvolvimento. Atividades envolvendo as tecnologias: C#, JavaScript, HTML e CSS e também a metodologia SCRUM para desenvolvimento de projetos.</w:t>
       </w:r>
     </w:p>
     <w:p>
@@ -695,7 +633,7 @@
       <w:pPr>
         <w:numPr>
           <w:ilvl w:val="0"/>
-          <w:numId w:val="1"/>
+          <w:numId w:val="3"/>
         </w:numPr>
         <w:pBdr>
           <w:top w:val="nil"/>
@@ -775,19 +713,7 @@
         <w:rPr>
           <w:rFonts w:ascii="Arial" w:eastAsia="Arial" w:hAnsi="Arial" w:cs="Arial"/>
         </w:rPr>
-        <w:t>Universidade Metodista de São Paulo - Campus Rudge Ramos</w:t>
-      </w:r>
-      <w:r>
-        <w:rPr>
-          <w:rFonts w:ascii="Arial" w:eastAsia="Arial" w:hAnsi="Arial" w:cs="Arial"/>
-        </w:rPr>
-        <w:t xml:space="preserve"> - SBC</w:t>
-      </w:r>
-      <w:r>
-        <w:rPr>
-          <w:rFonts w:ascii="Arial" w:eastAsia="Arial" w:hAnsi="Arial" w:cs="Arial"/>
-        </w:rPr>
-        <w:t xml:space="preserve">                 </w:t>
+        <w:t xml:space="preserve">Universidade Metodista de São Paulo - Campus Rudge Ramos - SBC                 </w:t>
       </w:r>
     </w:p>
     <w:p>
@@ -817,51 +743,26 @@
           <w:rFonts w:ascii="Arial" w:eastAsia="Arial" w:hAnsi="Arial" w:cs="Arial"/>
           <w:b/>
         </w:rPr>
+        <w:t xml:space="preserve">  </w:t>
+      </w:r>
+      <w:r>
+        <w:rPr>
+          <w:rFonts w:ascii="Arial" w:eastAsia="Arial" w:hAnsi="Arial" w:cs="Arial"/>
+        </w:rPr>
+        <w:t>cursando</w:t>
+      </w:r>
+      <w:r>
+        <w:rPr>
+          <w:rFonts w:ascii="Arial" w:eastAsia="Arial" w:hAnsi="Arial" w:cs="Arial"/>
+          <w:b/>
+        </w:rPr>
         <w:t xml:space="preserve"> </w:t>
       </w:r>
       <w:r>
         <w:rPr>
           <w:rFonts w:ascii="Arial" w:eastAsia="Arial" w:hAnsi="Arial" w:cs="Arial"/>
-          <w:b/>
-        </w:rPr>
-        <w:t xml:space="preserve"> </w:t>
-      </w:r>
-      <w:r>
-        <w:rPr>
-          <w:rFonts w:ascii="Arial" w:eastAsia="Arial" w:hAnsi="Arial" w:cs="Arial"/>
-        </w:rPr>
-        <w:t>cursando</w:t>
-      </w:r>
-      <w:r>
-        <w:rPr>
-          <w:rFonts w:ascii="Arial" w:eastAsia="Arial" w:hAnsi="Arial" w:cs="Arial"/>
-          <w:b/>
-        </w:rPr>
-        <w:t xml:space="preserve"> </w:t>
-      </w:r>
-      <w:r>
-        <w:rPr>
-          <w:rFonts w:ascii="Arial" w:eastAsia="Arial" w:hAnsi="Arial" w:cs="Arial"/>
-        </w:rPr>
-        <w:t>8</w:t>
-      </w:r>
-      <w:r>
-        <w:rPr>
-          <w:rFonts w:ascii="Arial" w:eastAsia="Arial" w:hAnsi="Arial" w:cs="Arial"/>
-        </w:rPr>
-        <w:t>º</w:t>
-      </w:r>
-      <w:r>
-        <w:rPr>
-          <w:rFonts w:ascii="Arial" w:eastAsia="Arial" w:hAnsi="Arial" w:cs="Arial"/>
-        </w:rPr>
-        <w:t xml:space="preserve"> </w:t>
-      </w:r>
-      <w:r>
-        <w:rPr>
-          <w:rFonts w:ascii="Arial" w:eastAsia="Arial" w:hAnsi="Arial" w:cs="Arial"/>
-        </w:rPr>
-        <w:t>semestre</w:t>
+        </w:rPr>
+        <w:t>8º semestre</w:t>
       </w:r>
     </w:p>
     <w:p>
@@ -877,7 +778,7 @@
       <w:pPr>
         <w:numPr>
           <w:ilvl w:val="0"/>
-          <w:numId w:val="2"/>
+          <w:numId w:val="4"/>
         </w:numPr>
         <w:pBdr>
           <w:top w:val="nil"/>
@@ -984,33 +885,247 @@
         <w:spacing w:after="0" w:line="240" w:lineRule="auto"/>
         <w:ind w:firstLine="708"/>
         <w:rPr>
-          <w:rFonts w:ascii="Arial" w:eastAsia="Arial" w:hAnsi="Arial" w:cs="Arial"/>
-          <w:b/>
-        </w:rPr>
-      </w:pPr>
-      <w:r>
-        <w:rPr>
-          <w:rFonts w:ascii="Arial" w:eastAsia="Arial" w:hAnsi="Arial" w:cs="Arial"/>
+          <w:rFonts w:ascii="Arial" w:hAnsi="Arial" w:cs="Arial"/>
+        </w:rPr>
+      </w:pPr>
+      <w:r>
+        <w:rPr>
+          <w:rFonts w:ascii="Arial" w:eastAsia="Arial" w:hAnsi="Arial" w:cs="Arial"/>
+        </w:rPr>
+        <w:t xml:space="preserve">- Certificado </w:t>
+      </w:r>
+      <w:r>
+        <w:rPr>
+          <w:rFonts w:ascii="Arial" w:hAnsi="Arial" w:cs="Arial"/>
+        </w:rPr>
+        <w:t>Fullstack Developer Banco Carrefour</w:t>
+      </w:r>
+      <w:r>
+        <w:rPr>
+          <w:rFonts w:ascii="Arial" w:hAnsi="Arial" w:cs="Arial"/>
+        </w:rPr>
+        <w:t xml:space="preserve"> </w:t>
+      </w:r>
+      <w:r>
+        <w:rPr>
+          <w:rFonts w:ascii="Arial" w:hAnsi="Arial" w:cs="Arial"/>
+          <w:b/>
+        </w:rPr>
+        <w:t>(Digital Innovation One)</w:t>
+      </w:r>
+    </w:p>
+    <w:p>
+      <w:pPr>
+        <w:spacing w:after="0" w:line="240" w:lineRule="auto"/>
+        <w:ind w:firstLine="708"/>
+        <w:rPr>
+          <w:rFonts w:ascii="Arial" w:hAnsi="Arial" w:cs="Arial"/>
+          <w:b/>
+        </w:rPr>
+      </w:pPr>
+      <w:r>
+        <w:rPr>
+          <w:rFonts w:ascii="Arial" w:hAnsi="Arial" w:cs="Arial"/>
+        </w:rPr>
+        <w:t xml:space="preserve">- Certificado Scrum Foundation Professional SFPC </w:t>
+      </w:r>
+      <w:r>
+        <w:rPr>
+          <w:rFonts w:ascii="Arial" w:hAnsi="Arial" w:cs="Arial"/>
+          <w:b/>
+        </w:rPr>
+        <w:t>(CertiProf)</w:t>
+      </w:r>
+    </w:p>
+    <w:p>
+      <w:pPr>
+        <w:spacing w:after="0" w:line="240" w:lineRule="auto"/>
+        <w:ind w:firstLine="708"/>
+        <w:rPr>
+          <w:rFonts w:ascii="Arial" w:hAnsi="Arial" w:cs="Arial"/>
+        </w:rPr>
+      </w:pPr>
+      <w:r>
+        <w:rPr>
+          <w:rFonts w:ascii="Arial" w:hAnsi="Arial" w:cs="Arial"/>
+        </w:rPr>
+        <w:t>- Certificado Introdução ao GitHub e comandos para trabalhar em equipe</w:t>
+      </w:r>
+      <w:r>
+        <w:rPr>
+          <w:rFonts w:ascii="Arial" w:hAnsi="Arial" w:cs="Arial"/>
+        </w:rPr>
+        <w:t xml:space="preserve"> </w:t>
+      </w:r>
+      <w:r>
+        <w:rPr>
+          <w:rFonts w:ascii="Arial" w:hAnsi="Arial" w:cs="Arial"/>
+          <w:b/>
+        </w:rPr>
+        <w:t xml:space="preserve">(Digital </w:t>
+      </w:r>
+      <w:r>
+        <w:rPr>
+          <w:rFonts w:ascii="Arial" w:hAnsi="Arial" w:cs="Arial"/>
+          <w:b/>
+        </w:rPr>
+        <w:t>Innovation One)</w:t>
+      </w:r>
+    </w:p>
+    <w:p>
+      <w:pPr>
+        <w:spacing w:after="0" w:line="240" w:lineRule="auto"/>
+        <w:ind w:firstLine="708"/>
+        <w:rPr>
+          <w:rFonts w:ascii="Arial" w:hAnsi="Arial" w:cs="Arial"/>
+        </w:rPr>
+      </w:pPr>
+      <w:r>
+        <w:rPr>
+          <w:rFonts w:ascii="Arial" w:hAnsi="Arial" w:cs="Arial"/>
+        </w:rPr>
+        <w:t>- Certificado SOLID com J</w:t>
+      </w:r>
+      <w:r>
+        <w:rPr>
+          <w:rFonts w:ascii="Arial" w:hAnsi="Arial" w:cs="Arial"/>
+        </w:rPr>
+        <w:t xml:space="preserve">ava Orientação a Objetos com Java </w:t>
+      </w:r>
+      <w:r>
+        <w:rPr>
+          <w:rFonts w:ascii="Arial" w:hAnsi="Arial" w:cs="Arial"/>
+          <w:b/>
+        </w:rPr>
+        <w:t>(alura)</w:t>
+      </w:r>
+    </w:p>
+    <w:p>
+      <w:pPr>
+        <w:spacing w:after="0" w:line="240" w:lineRule="auto"/>
+        <w:ind w:firstLine="708"/>
+        <w:rPr>
+          <w:rFonts w:ascii="Arial" w:eastAsia="Arial" w:hAnsi="Arial" w:cs="Arial"/>
+        </w:rPr>
+      </w:pPr>
+      <w:r>
+        <w:rPr>
+          <w:rFonts w:ascii="Arial" w:hAnsi="Arial" w:cs="Arial"/>
+        </w:rPr>
+        <w:t>- Certificado Introdução ao</w:t>
+      </w:r>
+      <w:bookmarkStart w:id="1" w:name="_GoBack"/>
+      <w:bookmarkEnd w:id="1"/>
+      <w:r>
+        <w:rPr>
+          <w:rFonts w:ascii="Arial" w:hAnsi="Arial" w:cs="Arial"/>
+        </w:rPr>
+        <w:t xml:space="preserve"> Angular 8 </w:t>
+      </w:r>
+      <w:r>
+        <w:rPr>
+          <w:rFonts w:ascii="Arial" w:hAnsi="Arial" w:cs="Arial"/>
+          <w:b/>
+        </w:rPr>
+        <w:t>(Digital Innovation One)</w:t>
+      </w:r>
+    </w:p>
+    <w:p>
+      <w:pPr>
+        <w:spacing w:after="0" w:line="240" w:lineRule="auto"/>
+        <w:ind w:firstLine="708"/>
+        <w:rPr>
+          <w:rFonts w:ascii="Arial" w:hAnsi="Arial" w:cs="Arial"/>
+          <w:b/>
+        </w:rPr>
+      </w:pPr>
+      <w:r>
+        <w:rPr>
+          <w:rFonts w:ascii="Arial" w:eastAsia="Arial" w:hAnsi="Arial" w:cs="Arial"/>
+        </w:rPr>
+        <w:t xml:space="preserve">- Certificado </w:t>
+      </w:r>
+      <w:r>
+        <w:rPr>
+          <w:rFonts w:ascii="Arial" w:hAnsi="Arial" w:cs="Arial"/>
+        </w:rPr>
+        <w:t xml:space="preserve">Desenvolvimento de aplicações com .NET </w:t>
+      </w:r>
+      <w:r>
+        <w:rPr>
+          <w:rFonts w:ascii="Arial" w:hAnsi="Arial" w:cs="Arial"/>
+          <w:b/>
+        </w:rPr>
+        <w:t>(Digital Innovation One)</w:t>
+      </w:r>
+    </w:p>
+    <w:p>
+      <w:pPr>
+        <w:spacing w:after="0" w:line="240" w:lineRule="auto"/>
+        <w:ind w:firstLine="708"/>
+        <w:rPr>
+          <w:rFonts w:ascii="Arial" w:hAnsi="Arial" w:cs="Arial"/>
+          <w:b/>
+          <w:bCs/>
+          <w:color w:val="000000"/>
+        </w:rPr>
+      </w:pPr>
+      <w:r>
+        <w:rPr>
+          <w:rFonts w:ascii="Arial" w:hAnsi="Arial" w:cs="Arial"/>
+          <w:color w:val="000000"/>
+        </w:rPr>
+        <w:t xml:space="preserve">- Certificado Sololearn </w:t>
+      </w:r>
+      <w:r>
+        <w:rPr>
+          <w:rFonts w:ascii="Arial" w:hAnsi="Arial" w:cs="Arial"/>
+          <w:b/>
+          <w:bCs/>
+          <w:color w:val="000000"/>
+        </w:rPr>
+        <w:t>Curso Fundamentos do SQL</w:t>
+      </w:r>
+    </w:p>
+    <w:p>
+      <w:pPr>
+        <w:spacing w:after="0" w:line="240" w:lineRule="auto"/>
+        <w:ind w:firstLine="708"/>
+        <w:rPr>
+          <w:rFonts w:ascii="Times New Roman" w:eastAsia="Times New Roman" w:hAnsi="Times New Roman" w:cs="Times New Roman"/>
+          <w:sz w:val="24"/>
+          <w:szCs w:val="24"/>
+        </w:rPr>
+      </w:pPr>
+      <w:r>
+        <w:rPr>
+          <w:rFonts w:ascii="Arial" w:eastAsia="Times New Roman" w:hAnsi="Arial" w:cs="Arial"/>
+          <w:color w:val="000000"/>
         </w:rPr>
         <w:t>- Certificado Intel(</w:t>
       </w:r>
       <w:r>
         <w:rPr>
-          <w:rFonts w:ascii="Arial" w:eastAsia="Arial" w:hAnsi="Arial" w:cs="Arial"/>
-          <w:b/>
+          <w:rFonts w:ascii="Arial" w:eastAsia="Times New Roman" w:hAnsi="Arial" w:cs="Arial"/>
+          <w:b/>
+          <w:bCs/>
+          <w:color w:val="000000"/>
         </w:rPr>
         <w:t>Dialogo TI</w:t>
       </w:r>
       <w:r>
         <w:rPr>
-          <w:rFonts w:ascii="Arial" w:eastAsia="Arial" w:hAnsi="Arial" w:cs="Arial"/>
+          <w:rFonts w:ascii="Arial" w:eastAsia="Times New Roman" w:hAnsi="Arial" w:cs="Arial"/>
+          <w:color w:val="000000"/>
         </w:rPr>
         <w:t xml:space="preserve">) </w:t>
       </w:r>
       <w:r>
         <w:rPr>
-          <w:rFonts w:ascii="Arial" w:eastAsia="Arial" w:hAnsi="Arial" w:cs="Arial"/>
-          <w:b/>
+          <w:rFonts w:ascii="Arial" w:eastAsia="Times New Roman" w:hAnsi="Arial" w:cs="Arial"/>
+          <w:b/>
+          <w:bCs/>
+          <w:color w:val="000000"/>
         </w:rPr>
         <w:t>Curso Segurança da Informação I</w:t>
       </w:r>
@@ -1020,107 +1135,97 @@
         <w:spacing w:after="0" w:line="240" w:lineRule="auto"/>
         <w:ind w:firstLine="708"/>
         <w:rPr>
-          <w:rFonts w:ascii="Arial" w:eastAsia="Arial" w:hAnsi="Arial" w:cs="Arial"/>
-          <w:b/>
-        </w:rPr>
-      </w:pPr>
-      <w:r>
-        <w:rPr>
-          <w:rFonts w:ascii="Arial" w:eastAsia="Arial" w:hAnsi="Arial" w:cs="Arial"/>
+          <w:rFonts w:ascii="Arial" w:eastAsia="Times New Roman" w:hAnsi="Arial" w:cs="Arial"/>
+          <w:b/>
+          <w:bCs/>
+          <w:color w:val="000000"/>
+        </w:rPr>
+      </w:pPr>
+      <w:r>
+        <w:rPr>
+          <w:rFonts w:ascii="Arial" w:eastAsia="Times New Roman" w:hAnsi="Arial" w:cs="Arial"/>
+          <w:color w:val="000000"/>
         </w:rPr>
         <w:t>- Certificado Intel(</w:t>
       </w:r>
       <w:r>
         <w:rPr>
-          <w:rFonts w:ascii="Arial" w:eastAsia="Arial" w:hAnsi="Arial" w:cs="Arial"/>
-          <w:b/>
+          <w:rFonts w:ascii="Arial" w:eastAsia="Times New Roman" w:hAnsi="Arial" w:cs="Arial"/>
+          <w:b/>
+          <w:bCs/>
+          <w:color w:val="000000"/>
         </w:rPr>
         <w:t>Dialogo TI</w:t>
       </w:r>
       <w:r>
         <w:rPr>
-          <w:rFonts w:ascii="Arial" w:eastAsia="Arial" w:hAnsi="Arial" w:cs="Arial"/>
+          <w:rFonts w:ascii="Arial" w:eastAsia="Times New Roman" w:hAnsi="Arial" w:cs="Arial"/>
+          <w:color w:val="000000"/>
         </w:rPr>
         <w:t xml:space="preserve">) </w:t>
       </w:r>
       <w:r>
         <w:rPr>
-          <w:rFonts w:ascii="Arial" w:eastAsia="Arial" w:hAnsi="Arial" w:cs="Arial"/>
-          <w:b/>
+          <w:rFonts w:ascii="Arial" w:eastAsia="Times New Roman" w:hAnsi="Arial" w:cs="Arial"/>
+          <w:b/>
+          <w:bCs/>
+          <w:color w:val="000000"/>
         </w:rPr>
         <w:t>Curso Segurança da Informação II</w:t>
       </w:r>
     </w:p>
     <w:p>
       <w:pPr>
-        <w:spacing w:after="0" w:line="240" w:lineRule="auto"/>
+        <w:pStyle w:val="NormalWeb"/>
+        <w:spacing w:before="0" w:beforeAutospacing="0" w:after="0" w:afterAutospacing="0"/>
         <w:ind w:firstLine="708"/>
-        <w:rPr>
-          <w:rFonts w:ascii="Arial" w:eastAsia="Arial" w:hAnsi="Arial" w:cs="Arial"/>
-          <w:b/>
-        </w:rPr>
-      </w:pPr>
-      <w:r>
-        <w:rPr>
-          <w:rFonts w:ascii="Arial" w:eastAsia="Arial" w:hAnsi="Arial" w:cs="Arial"/>
-        </w:rPr>
-        <w:t>- Certificado Intel(</w:t>
-      </w:r>
-      <w:r>
-        <w:rPr>
-          <w:rFonts w:ascii="Arial" w:eastAsia="Arial" w:hAnsi="Arial" w:cs="Arial"/>
-          <w:b/>
-        </w:rPr>
-        <w:t>Dialogo TI</w:t>
-      </w:r>
-      <w:r>
-        <w:rPr>
-          <w:rFonts w:ascii="Arial" w:eastAsia="Arial" w:hAnsi="Arial" w:cs="Arial"/>
-        </w:rPr>
-        <w:t xml:space="preserve">) </w:t>
-      </w:r>
-      <w:r>
-        <w:rPr>
-          <w:rFonts w:ascii="Arial" w:eastAsia="Arial" w:hAnsi="Arial" w:cs="Arial"/>
-          <w:b/>
-        </w:rPr>
-        <w:t>Curso Cloud Computing</w:t>
-      </w:r>
-    </w:p>
-    <w:p>
-      <w:pPr>
-        <w:spacing w:after="0" w:line="240" w:lineRule="auto"/>
+      </w:pPr>
+      <w:r>
+        <w:rPr>
+          <w:rFonts w:ascii="Arial" w:hAnsi="Arial" w:cs="Arial"/>
+          <w:color w:val="000000"/>
+          <w:sz w:val="22"/>
+          <w:szCs w:val="22"/>
+        </w:rPr>
+        <w:t xml:space="preserve">- Certificado Sololearn </w:t>
+      </w:r>
+      <w:r>
+        <w:rPr>
+          <w:rFonts w:ascii="Arial" w:hAnsi="Arial" w:cs="Arial"/>
+          <w:b/>
+          <w:bCs/>
+          <w:color w:val="000000"/>
+          <w:sz w:val="22"/>
+          <w:szCs w:val="22"/>
+        </w:rPr>
+        <w:t>Curso Fundamentos do HTML</w:t>
+      </w:r>
+    </w:p>
+    <w:p>
+      <w:pPr>
+        <w:pStyle w:val="NormalWeb"/>
+        <w:spacing w:before="0" w:beforeAutospacing="0" w:after="0" w:afterAutospacing="0"/>
         <w:ind w:firstLine="708"/>
-        <w:rPr>
-          <w:rFonts w:ascii="Arial" w:eastAsia="Arial" w:hAnsi="Arial" w:cs="Arial"/>
-          <w:b/>
-        </w:rPr>
-      </w:pPr>
-      <w:r>
-        <w:rPr>
-          <w:rFonts w:ascii="Arial" w:eastAsia="Arial" w:hAnsi="Arial" w:cs="Arial"/>
-        </w:rPr>
-        <w:t>- Certificado Intel(</w:t>
-      </w:r>
-      <w:r>
-        <w:rPr>
-          <w:rFonts w:ascii="Arial" w:eastAsia="Arial" w:hAnsi="Arial" w:cs="Arial"/>
-          <w:b/>
-        </w:rPr>
-        <w:t>Dialogo TI</w:t>
-      </w:r>
-      <w:r>
-        <w:rPr>
-          <w:rFonts w:ascii="Arial" w:eastAsia="Arial" w:hAnsi="Arial" w:cs="Arial"/>
-        </w:rPr>
-        <w:t xml:space="preserve">) </w:t>
-      </w:r>
-      <w:r>
-        <w:rPr>
-          <w:rFonts w:ascii="Arial" w:eastAsia="Arial" w:hAnsi="Arial" w:cs="Arial"/>
-          <w:b/>
-        </w:rPr>
-        <w:t>Curso software livre</w:t>
+      </w:pPr>
+      <w:r>
+        <w:rPr>
+          <w:rFonts w:ascii="Arial" w:hAnsi="Arial" w:cs="Arial"/>
+          <w:color w:val="000000"/>
+          <w:sz w:val="22"/>
+          <w:szCs w:val="22"/>
+        </w:rPr>
+        <w:t xml:space="preserve">- Certificado Sololearn </w:t>
+      </w:r>
+      <w:r>
+        <w:rPr>
+          <w:rFonts w:ascii="Arial" w:hAnsi="Arial" w:cs="Arial"/>
+          <w:b/>
+          <w:bCs/>
+          <w:color w:val="000000"/>
+          <w:sz w:val="22"/>
+          <w:szCs w:val="22"/>
+        </w:rPr>
+        <w:t>Curso Fundamentos do CSS</w:t>
       </w:r>
     </w:p>
     <w:p>
@@ -1129,233 +1234,12 @@
         <w:ind w:firstLine="708"/>
         <w:rPr>
           <w:rFonts w:ascii="Arial" w:eastAsia="Arial" w:hAnsi="Arial" w:cs="Arial"/>
-          <w:b/>
-        </w:rPr>
-      </w:pPr>
-      <w:r>
-        <w:rPr>
-          <w:rFonts w:ascii="Arial" w:eastAsia="Arial" w:hAnsi="Arial" w:cs="Arial"/>
-        </w:rPr>
-        <w:t>- Certificado BrasilMais TI(</w:t>
-      </w:r>
-      <w:r>
-        <w:rPr>
-          <w:rFonts w:ascii="Arial" w:eastAsia="Arial" w:hAnsi="Arial" w:cs="Arial"/>
-          <w:b/>
-        </w:rPr>
-        <w:t>Microsoft</w:t>
-      </w:r>
-      <w:r>
-        <w:rPr>
-          <w:rFonts w:ascii="Arial" w:eastAsia="Arial" w:hAnsi="Arial" w:cs="Arial"/>
-        </w:rPr>
-        <w:t xml:space="preserve">) </w:t>
-      </w:r>
-      <w:r>
-        <w:rPr>
-          <w:rFonts w:ascii="Arial" w:eastAsia="Arial" w:hAnsi="Arial" w:cs="Arial"/>
-          <w:b/>
-        </w:rPr>
-        <w:t>Curso desenvolvimento de software</w:t>
-      </w:r>
-    </w:p>
-    <w:p>
-      <w:pPr>
-        <w:spacing w:after="0" w:line="240" w:lineRule="auto"/>
-        <w:ind w:firstLine="708"/>
-        <w:rPr>
-          <w:rFonts w:ascii="Arial" w:eastAsia="Arial" w:hAnsi="Arial" w:cs="Arial"/>
-          <w:b/>
-        </w:rPr>
-      </w:pPr>
-      <w:r>
-        <w:rPr>
-          <w:rFonts w:ascii="Arial" w:eastAsia="Arial" w:hAnsi="Arial" w:cs="Arial"/>
-        </w:rPr>
-        <w:t>- Certificado BrasilMais TI(</w:t>
-      </w:r>
-      <w:r>
-        <w:rPr>
-          <w:rFonts w:ascii="Arial" w:eastAsia="Arial" w:hAnsi="Arial" w:cs="Arial"/>
-          <w:b/>
-        </w:rPr>
-        <w:t>Microsoft</w:t>
-      </w:r>
-      <w:r>
-        <w:rPr>
-          <w:rFonts w:ascii="Arial" w:eastAsia="Arial" w:hAnsi="Arial" w:cs="Arial"/>
-        </w:rPr>
-        <w:t xml:space="preserve">) </w:t>
-      </w:r>
-      <w:r>
-        <w:rPr>
-          <w:rFonts w:ascii="Arial" w:eastAsia="Arial" w:hAnsi="Arial" w:cs="Arial"/>
-          <w:b/>
-        </w:rPr>
-        <w:t>Curso Fundamentos da linguagem C#</w:t>
-      </w:r>
-    </w:p>
-    <w:p>
-      <w:pPr>
-        <w:spacing w:after="0" w:line="240" w:lineRule="auto"/>
-        <w:ind w:firstLine="708"/>
-        <w:rPr>
-          <w:rFonts w:ascii="Arial" w:eastAsia="Arial" w:hAnsi="Arial" w:cs="Arial"/>
-          <w:b/>
-        </w:rPr>
-      </w:pPr>
-      <w:r>
-        <w:rPr>
-          <w:rFonts w:ascii="Arial" w:eastAsia="Arial" w:hAnsi="Arial" w:cs="Arial"/>
-        </w:rPr>
-        <w:t xml:space="preserve">- Certificado Sololearn </w:t>
-      </w:r>
-      <w:r>
-        <w:rPr>
-          <w:rFonts w:ascii="Arial" w:eastAsia="Arial" w:hAnsi="Arial" w:cs="Arial"/>
-          <w:b/>
-        </w:rPr>
-        <w:t>Curso Fundamentos do HTML</w:t>
-      </w:r>
-    </w:p>
-    <w:p>
-      <w:pPr>
-        <w:spacing w:after="0" w:line="240" w:lineRule="auto"/>
-        <w:ind w:firstLine="708"/>
-        <w:rPr>
-          <w:rFonts w:ascii="Arial" w:eastAsia="Arial" w:hAnsi="Arial" w:cs="Arial"/>
-          <w:b/>
-        </w:rPr>
-      </w:pPr>
-      <w:r>
-        <w:rPr>
-          <w:rFonts w:ascii="Arial" w:eastAsia="Arial" w:hAnsi="Arial" w:cs="Arial"/>
-        </w:rPr>
-        <w:t xml:space="preserve">- Certificado Sololearn </w:t>
-      </w:r>
-      <w:r>
-        <w:rPr>
-          <w:rFonts w:ascii="Arial" w:eastAsia="Arial" w:hAnsi="Arial" w:cs="Arial"/>
-          <w:b/>
-        </w:rPr>
-        <w:t>Curso Fundamentos do CSS</w:t>
-      </w:r>
-    </w:p>
-    <w:p>
-      <w:pPr>
-        <w:spacing w:after="0" w:line="240" w:lineRule="auto"/>
-        <w:ind w:firstLine="708"/>
-        <w:rPr>
-          <w:rFonts w:ascii="Arial" w:eastAsia="Arial" w:hAnsi="Arial" w:cs="Arial"/>
-          <w:b/>
-        </w:rPr>
-      </w:pPr>
-      <w:r>
-        <w:rPr>
-          <w:rFonts w:ascii="Arial" w:eastAsia="Arial" w:hAnsi="Arial" w:cs="Arial"/>
-        </w:rPr>
-        <w:t xml:space="preserve">- Certificado Sololearn </w:t>
-      </w:r>
-      <w:r>
-        <w:rPr>
-          <w:rFonts w:ascii="Arial" w:eastAsia="Arial" w:hAnsi="Arial" w:cs="Arial"/>
-          <w:b/>
-        </w:rPr>
-        <w:t>Curso Fundamentos do JavaScript</w:t>
-      </w:r>
-    </w:p>
-    <w:p>
-      <w:pPr>
-        <w:spacing w:after="0" w:line="240" w:lineRule="auto"/>
-        <w:ind w:firstLine="708"/>
-        <w:rPr>
-          <w:rFonts w:ascii="Arial" w:eastAsia="Arial" w:hAnsi="Arial" w:cs="Arial"/>
-          <w:b/>
-        </w:rPr>
-      </w:pPr>
-      <w:r>
-        <w:rPr>
-          <w:rFonts w:ascii="Arial" w:eastAsia="Arial" w:hAnsi="Arial" w:cs="Arial"/>
-        </w:rPr>
-        <w:t xml:space="preserve">- Certificado Sololearn </w:t>
-      </w:r>
-      <w:r>
-        <w:rPr>
-          <w:rFonts w:ascii="Arial" w:eastAsia="Arial" w:hAnsi="Arial" w:cs="Arial"/>
-          <w:b/>
-        </w:rPr>
-        <w:t>Curso Fundamentos do PHP</w:t>
-      </w:r>
-    </w:p>
-    <w:p>
-      <w:pPr>
-        <w:spacing w:after="0" w:line="240" w:lineRule="auto"/>
-        <w:ind w:firstLine="708"/>
-        <w:rPr>
-          <w:rFonts w:ascii="Arial" w:eastAsia="Arial" w:hAnsi="Arial" w:cs="Arial"/>
-          <w:b/>
-        </w:rPr>
-      </w:pPr>
-      <w:r>
-        <w:rPr>
-          <w:rFonts w:ascii="Arial" w:eastAsia="Arial" w:hAnsi="Arial" w:cs="Arial"/>
-        </w:rPr>
-        <w:t xml:space="preserve">- Certificado Sololearn </w:t>
-      </w:r>
-      <w:r>
-        <w:rPr>
-          <w:rFonts w:ascii="Arial" w:eastAsia="Arial" w:hAnsi="Arial" w:cs="Arial"/>
-          <w:b/>
-        </w:rPr>
-        <w:t>Curso Fundamentos do SQL</w:t>
-      </w:r>
-    </w:p>
-    <w:p>
-      <w:pPr>
-        <w:spacing w:after="0" w:line="240" w:lineRule="auto"/>
-        <w:ind w:firstLine="708"/>
-        <w:rPr>
-          <w:rFonts w:ascii="Arial" w:eastAsia="Arial" w:hAnsi="Arial" w:cs="Arial"/>
-          <w:b/>
-        </w:rPr>
-      </w:pPr>
-      <w:r>
-        <w:rPr>
-          <w:rFonts w:ascii="Arial" w:eastAsia="Arial" w:hAnsi="Arial" w:cs="Arial"/>
-        </w:rPr>
-        <w:t xml:space="preserve">- Certificado Sololearn </w:t>
-      </w:r>
-      <w:r>
-        <w:rPr>
-          <w:rFonts w:ascii="Arial" w:eastAsia="Arial" w:hAnsi="Arial" w:cs="Arial"/>
-          <w:b/>
-        </w:rPr>
-        <w:t>Curso Fundamentos do Java</w:t>
-      </w:r>
-    </w:p>
-    <w:p>
-      <w:pPr>
-        <w:spacing w:after="0" w:line="240" w:lineRule="auto"/>
-        <w:ind w:firstLine="708"/>
-        <w:rPr>
-          <w:rFonts w:ascii="Arial" w:eastAsia="Arial" w:hAnsi="Arial" w:cs="Arial"/>
-        </w:rPr>
-      </w:pPr>
-      <w:r>
-        <w:rPr>
-          <w:rFonts w:ascii="Arial" w:eastAsia="Arial" w:hAnsi="Arial" w:cs="Arial"/>
-        </w:rPr>
-        <w:t xml:space="preserve">- Certificado Softblue </w:t>
-      </w:r>
-      <w:r>
-        <w:rPr>
-          <w:rFonts w:ascii="Arial" w:eastAsia="Arial" w:hAnsi="Arial" w:cs="Arial"/>
-          <w:b/>
-        </w:rPr>
-        <w:t>phpacademy 2017</w:t>
-      </w:r>
-    </w:p>
+        </w:rPr>
+      </w:pPr>
+    </w:p>
+    <w:p/>
     <w:sectPr>
+      <w:footerReference w:type="default" r:id="rId12"/>
       <w:type w:val="continuous"/>
       <w:pgSz w:w="11906" w:h="16838"/>
       <w:pgMar w:top="709" w:right="1701" w:bottom="1417" w:left="1701" w:header="708" w:footer="708" w:gutter="0"/>
@@ -1430,19 +1314,6 @@
       <w:rPr>
         <w:color w:val="000000"/>
       </w:rPr>
-      <w:fldChar w:fldCharType="separate"/>
-    </w:r>
-    <w:r>
-      <w:rPr>
-        <w:noProof/>
-        <w:color w:val="000000"/>
-      </w:rPr>
-      <w:t>2</w:t>
-    </w:r>
-    <w:r>
-      <w:rPr>
-        <w:color w:val="000000"/>
-      </w:rPr>
       <w:fldChar w:fldCharType="end"/>
     </w:r>
   </w:p>
@@ -1468,6 +1339,81 @@
 </w:ftr>
 </file>
 
+<file path=word/footer2.xml><?xml version="1.0" encoding="utf-8"?>
+<w:ftr xmlns:wpc="http://schemas.microsoft.com/office/word/2010/wordprocessingCanvas" xmlns:mc="http://schemas.openxmlformats.org/markup-compatibility/2006" xmlns:o="urn:schemas-microsoft-com:office:office" xmlns:r="http://schemas.openxmlformats.org/officeDocument/2006/relationships" xmlns:m="http://schemas.openxmlformats.org/officeDocument/2006/math" xmlns:v="urn:schemas-microsoft-com:vml" xmlns:wp14="http://schemas.microsoft.com/office/word/2010/wordprocessingDrawing" xmlns:wp="http://schemas.openxmlformats.org/drawingml/2006/wordprocessingDrawing" xmlns:w10="urn:schemas-microsoft-com:office:word" xmlns:w="http://schemas.openxmlformats.org/wordprocessingml/2006/main" xmlns:w14="http://schemas.microsoft.com/office/word/2010/wordml" xmlns:w15="http://schemas.microsoft.com/office/word/2012/wordml" xmlns:wpg="http://schemas.microsoft.com/office/word/2010/wordprocessingGroup" xmlns:wpi="http://schemas.microsoft.com/office/word/2010/wordprocessingInk" xmlns:wne="http://schemas.microsoft.com/office/word/2006/wordml" xmlns:wps="http://schemas.microsoft.com/office/word/2010/wordprocessingShape" mc:Ignorable="w14 w15 wp14">
+  <w:p>
+    <w:pPr>
+      <w:pBdr>
+        <w:top w:val="nil"/>
+        <w:left w:val="nil"/>
+        <w:bottom w:val="nil"/>
+        <w:right w:val="nil"/>
+        <w:between w:val="nil"/>
+      </w:pBdr>
+      <w:tabs>
+        <w:tab w:val="center" w:pos="4252"/>
+        <w:tab w:val="right" w:pos="8504"/>
+      </w:tabs>
+      <w:spacing w:after="0" w:line="240" w:lineRule="auto"/>
+      <w:jc w:val="right"/>
+      <w:rPr>
+        <w:color w:val="000000"/>
+      </w:rPr>
+    </w:pPr>
+    <w:r>
+      <w:rPr>
+        <w:color w:val="000000"/>
+      </w:rPr>
+      <w:fldChar w:fldCharType="begin"/>
+    </w:r>
+    <w:r>
+      <w:rPr>
+        <w:color w:val="000000"/>
+      </w:rPr>
+      <w:instrText>PAGE</w:instrText>
+    </w:r>
+    <w:r>
+      <w:rPr>
+        <w:color w:val="000000"/>
+      </w:rPr>
+      <w:fldChar w:fldCharType="separate"/>
+    </w:r>
+    <w:r>
+      <w:rPr>
+        <w:noProof/>
+        <w:color w:val="000000"/>
+      </w:rPr>
+      <w:t>2</w:t>
+    </w:r>
+    <w:r>
+      <w:rPr>
+        <w:color w:val="000000"/>
+      </w:rPr>
+      <w:fldChar w:fldCharType="end"/>
+    </w:r>
+  </w:p>
+  <w:p>
+    <w:pPr>
+      <w:pBdr>
+        <w:top w:val="nil"/>
+        <w:left w:val="nil"/>
+        <w:bottom w:val="nil"/>
+        <w:right w:val="nil"/>
+        <w:between w:val="nil"/>
+      </w:pBdr>
+      <w:tabs>
+        <w:tab w:val="center" w:pos="4252"/>
+        <w:tab w:val="right" w:pos="8504"/>
+      </w:tabs>
+      <w:spacing w:after="0" w:line="240" w:lineRule="auto"/>
+      <w:rPr>
+        <w:color w:val="000000"/>
+      </w:rPr>
+    </w:pPr>
+  </w:p>
+</w:ftr>
+</file>
+
 <file path=word/footnotes.xml><?xml version="1.0" encoding="utf-8"?>
 <w:footnotes xmlns:wpc="http://schemas.microsoft.com/office/word/2010/wordprocessingCanvas" xmlns:mc="http://schemas.openxmlformats.org/markup-compatibility/2006" xmlns:o="urn:schemas-microsoft-com:office:office" xmlns:r="http://schemas.openxmlformats.org/officeDocument/2006/relationships" xmlns:m="http://schemas.openxmlformats.org/officeDocument/2006/math" xmlns:v="urn:schemas-microsoft-com:vml" xmlns:wp14="http://schemas.microsoft.com/office/word/2010/wordprocessingDrawing" xmlns:wp="http://schemas.openxmlformats.org/drawingml/2006/wordprocessingDrawing" xmlns:w10="urn:schemas-microsoft-com:office:word" xmlns:w="http://schemas.openxmlformats.org/wordprocessingml/2006/main" xmlns:w14="http://schemas.microsoft.com/office/word/2010/wordml" xmlns:w15="http://schemas.microsoft.com/office/word/2012/wordml" xmlns:wpg="http://schemas.microsoft.com/office/word/2010/wordprocessingGroup" xmlns:wpi="http://schemas.microsoft.com/office/word/2010/wordprocessingInk" xmlns:wne="http://schemas.microsoft.com/office/word/2006/wordml" xmlns:wps="http://schemas.microsoft.com/office/word/2010/wordprocessingShape" mc:Ignorable="w14 w15 wp14">
   <w:footnote w:type="separator" w:id="-1">
@@ -1496,6 +1442,119 @@
 <file path=word/numbering.xml><?xml version="1.0" encoding="utf-8"?>
 <w:numbering xmlns:wpc="http://schemas.microsoft.com/office/word/2010/wordprocessingCanvas" xmlns:mc="http://schemas.openxmlformats.org/markup-compatibility/2006" xmlns:o="urn:schemas-microsoft-com:office:office" xmlns:r="http://schemas.openxmlformats.org/officeDocument/2006/relationships" xmlns:m="http://schemas.openxmlformats.org/officeDocument/2006/math" xmlns:v="urn:schemas-microsoft-com:vml" xmlns:wp14="http://schemas.microsoft.com/office/word/2010/wordprocessingDrawing" xmlns:wp="http://schemas.openxmlformats.org/drawingml/2006/wordprocessingDrawing" xmlns:w10="urn:schemas-microsoft-com:office:word" xmlns:w="http://schemas.openxmlformats.org/wordprocessingml/2006/main" xmlns:w14="http://schemas.microsoft.com/office/word/2010/wordml" xmlns:w15="http://schemas.microsoft.com/office/word/2012/wordml" xmlns:wpg="http://schemas.microsoft.com/office/word/2010/wordprocessingGroup" xmlns:wpi="http://schemas.microsoft.com/office/word/2010/wordprocessingInk" xmlns:wne="http://schemas.microsoft.com/office/word/2006/wordml" xmlns:wps="http://schemas.microsoft.com/office/word/2010/wordprocessingShape" mc:Ignorable="w14 w15 wp14">
   <w:abstractNum w:abstractNumId="0" w15:restartNumberingAfterBreak="0">
+    <w:nsid w:val="1E6A0217"/>
+    <w:multiLevelType w:val="multilevel"/>
+    <w:tmpl w:val="C0DE994A"/>
+    <w:lvl w:ilvl="0">
+      <w:start w:val="1"/>
+      <w:numFmt w:val="bullet"/>
+      <w:lvlText w:val="⮚"/>
+      <w:lvlJc w:val="left"/>
+      <w:pPr>
+        <w:ind w:left="1080" w:hanging="360"/>
+      </w:pPr>
+      <w:rPr>
+        <w:rFonts w:ascii="Noto Sans Symbols" w:eastAsia="Noto Sans Symbols" w:hAnsi="Noto Sans Symbols" w:cs="Noto Sans Symbols"/>
+      </w:rPr>
+    </w:lvl>
+    <w:lvl w:ilvl="1">
+      <w:start w:val="1"/>
+      <w:numFmt w:val="bullet"/>
+      <w:lvlText w:val="o"/>
+      <w:lvlJc w:val="left"/>
+      <w:pPr>
+        <w:ind w:left="1800" w:hanging="360"/>
+      </w:pPr>
+      <w:rPr>
+        <w:rFonts w:ascii="Courier New" w:eastAsia="Courier New" w:hAnsi="Courier New" w:cs="Courier New"/>
+      </w:rPr>
+    </w:lvl>
+    <w:lvl w:ilvl="2">
+      <w:start w:val="1"/>
+      <w:numFmt w:val="bullet"/>
+      <w:lvlText w:val="▪"/>
+      <w:lvlJc w:val="left"/>
+      <w:pPr>
+        <w:ind w:left="2520" w:hanging="360"/>
+      </w:pPr>
+      <w:rPr>
+        <w:rFonts w:ascii="Noto Sans Symbols" w:eastAsia="Noto Sans Symbols" w:hAnsi="Noto Sans Symbols" w:cs="Noto Sans Symbols"/>
+      </w:rPr>
+    </w:lvl>
+    <w:lvl w:ilvl="3">
+      <w:start w:val="1"/>
+      <w:numFmt w:val="bullet"/>
+      <w:lvlText w:val="●"/>
+      <w:lvlJc w:val="left"/>
+      <w:pPr>
+        <w:ind w:left="3240" w:hanging="360"/>
+      </w:pPr>
+      <w:rPr>
+        <w:rFonts w:ascii="Noto Sans Symbols" w:eastAsia="Noto Sans Symbols" w:hAnsi="Noto Sans Symbols" w:cs="Noto Sans Symbols"/>
+      </w:rPr>
+    </w:lvl>
+    <w:lvl w:ilvl="4">
+      <w:start w:val="1"/>
+      <w:numFmt w:val="bullet"/>
+      <w:lvlText w:val="o"/>
+      <w:lvlJc w:val="left"/>
+      <w:pPr>
+        <w:ind w:left="3960" w:hanging="360"/>
+      </w:pPr>
+      <w:rPr>
+        <w:rFonts w:ascii="Courier New" w:eastAsia="Courier New" w:hAnsi="Courier New" w:cs="Courier New"/>
+      </w:rPr>
+    </w:lvl>
+    <w:lvl w:ilvl="5">
+      <w:start w:val="1"/>
+      <w:numFmt w:val="bullet"/>
+      <w:lvlText w:val="▪"/>
+      <w:lvlJc w:val="left"/>
+      <w:pPr>
+        <w:ind w:left="4680" w:hanging="360"/>
+      </w:pPr>
+      <w:rPr>
+        <w:rFonts w:ascii="Noto Sans Symbols" w:eastAsia="Noto Sans Symbols" w:hAnsi="Noto Sans Symbols" w:cs="Noto Sans Symbols"/>
+      </w:rPr>
+    </w:lvl>
+    <w:lvl w:ilvl="6">
+      <w:start w:val="1"/>
+      <w:numFmt w:val="bullet"/>
+      <w:lvlText w:val="●"/>
+      <w:lvlJc w:val="left"/>
+      <w:pPr>
+        <w:ind w:left="5400" w:hanging="360"/>
+      </w:pPr>
+      <w:rPr>
+        <w:rFonts w:ascii="Noto Sans Symbols" w:eastAsia="Noto Sans Symbols" w:hAnsi="Noto Sans Symbols" w:cs="Noto Sans Symbols"/>
+      </w:rPr>
+    </w:lvl>
+    <w:lvl w:ilvl="7">
+      <w:start w:val="1"/>
+      <w:numFmt w:val="bullet"/>
+      <w:lvlText w:val="o"/>
+      <w:lvlJc w:val="left"/>
+      <w:pPr>
+        <w:ind w:left="6120" w:hanging="360"/>
+      </w:pPr>
+      <w:rPr>
+        <w:rFonts w:ascii="Courier New" w:eastAsia="Courier New" w:hAnsi="Courier New" w:cs="Courier New"/>
+      </w:rPr>
+    </w:lvl>
+    <w:lvl w:ilvl="8">
+      <w:start w:val="1"/>
+      <w:numFmt w:val="bullet"/>
+      <w:lvlText w:val="▪"/>
+      <w:lvlJc w:val="left"/>
+      <w:pPr>
+        <w:ind w:left="6840" w:hanging="360"/>
+      </w:pPr>
+      <w:rPr>
+        <w:rFonts w:ascii="Noto Sans Symbols" w:eastAsia="Noto Sans Symbols" w:hAnsi="Noto Sans Symbols" w:cs="Noto Sans Symbols"/>
+      </w:rPr>
+    </w:lvl>
+  </w:abstractNum>
+  <w:abstractNum w:abstractNumId="1" w15:restartNumberingAfterBreak="0">
     <w:nsid w:val="20E10C3B"/>
     <w:multiLevelType w:val="multilevel"/>
     <w:tmpl w:val="D81416E6"/>
@@ -1608,7 +1667,120 @@
       </w:rPr>
     </w:lvl>
   </w:abstractNum>
-  <w:abstractNum w:abstractNumId="1" w15:restartNumberingAfterBreak="0">
+  <w:abstractNum w:abstractNumId="2" w15:restartNumberingAfterBreak="0">
+    <w:nsid w:val="223F0FD7"/>
+    <w:multiLevelType w:val="multilevel"/>
+    <w:tmpl w:val="A19C6A9C"/>
+    <w:lvl w:ilvl="0">
+      <w:start w:val="1"/>
+      <w:numFmt w:val="bullet"/>
+      <w:lvlText w:val="⮚"/>
+      <w:lvlJc w:val="left"/>
+      <w:pPr>
+        <w:ind w:left="720" w:hanging="360"/>
+      </w:pPr>
+      <w:rPr>
+        <w:rFonts w:ascii="Noto Sans Symbols" w:eastAsia="Noto Sans Symbols" w:hAnsi="Noto Sans Symbols" w:cs="Noto Sans Symbols"/>
+      </w:rPr>
+    </w:lvl>
+    <w:lvl w:ilvl="1">
+      <w:start w:val="1"/>
+      <w:numFmt w:val="bullet"/>
+      <w:lvlText w:val="o"/>
+      <w:lvlJc w:val="left"/>
+      <w:pPr>
+        <w:ind w:left="1440" w:hanging="360"/>
+      </w:pPr>
+      <w:rPr>
+        <w:rFonts w:ascii="Courier New" w:eastAsia="Courier New" w:hAnsi="Courier New" w:cs="Courier New"/>
+      </w:rPr>
+    </w:lvl>
+    <w:lvl w:ilvl="2">
+      <w:start w:val="1"/>
+      <w:numFmt w:val="bullet"/>
+      <w:lvlText w:val="▪"/>
+      <w:lvlJc w:val="left"/>
+      <w:pPr>
+        <w:ind w:left="2160" w:hanging="360"/>
+      </w:pPr>
+      <w:rPr>
+        <w:rFonts w:ascii="Noto Sans Symbols" w:eastAsia="Noto Sans Symbols" w:hAnsi="Noto Sans Symbols" w:cs="Noto Sans Symbols"/>
+      </w:rPr>
+    </w:lvl>
+    <w:lvl w:ilvl="3">
+      <w:start w:val="1"/>
+      <w:numFmt w:val="bullet"/>
+      <w:lvlText w:val="●"/>
+      <w:lvlJc w:val="left"/>
+      <w:pPr>
+        <w:ind w:left="2880" w:hanging="360"/>
+      </w:pPr>
+      <w:rPr>
+        <w:rFonts w:ascii="Noto Sans Symbols" w:eastAsia="Noto Sans Symbols" w:hAnsi="Noto Sans Symbols" w:cs="Noto Sans Symbols"/>
+      </w:rPr>
+    </w:lvl>
+    <w:lvl w:ilvl="4">
+      <w:start w:val="1"/>
+      <w:numFmt w:val="bullet"/>
+      <w:lvlText w:val="o"/>
+      <w:lvlJc w:val="left"/>
+      <w:pPr>
+        <w:ind w:left="3600" w:hanging="360"/>
+      </w:pPr>
+      <w:rPr>
+        <w:rFonts w:ascii="Courier New" w:eastAsia="Courier New" w:hAnsi="Courier New" w:cs="Courier New"/>
+      </w:rPr>
+    </w:lvl>
+    <w:lvl w:ilvl="5">
+      <w:start w:val="1"/>
+      <w:numFmt w:val="bullet"/>
+      <w:lvlText w:val="▪"/>
+      <w:lvlJc w:val="left"/>
+      <w:pPr>
+        <w:ind w:left="4320" w:hanging="360"/>
+      </w:pPr>
+      <w:rPr>
+        <w:rFonts w:ascii="Noto Sans Symbols" w:eastAsia="Noto Sans Symbols" w:hAnsi="Noto Sans Symbols" w:cs="Noto Sans Symbols"/>
+      </w:rPr>
+    </w:lvl>
+    <w:lvl w:ilvl="6">
+      <w:start w:val="1"/>
+      <w:numFmt w:val="bullet"/>
+      <w:lvlText w:val="●"/>
+      <w:lvlJc w:val="left"/>
+      <w:pPr>
+        <w:ind w:left="5040" w:hanging="360"/>
+      </w:pPr>
+      <w:rPr>
+        <w:rFonts w:ascii="Noto Sans Symbols" w:eastAsia="Noto Sans Symbols" w:hAnsi="Noto Sans Symbols" w:cs="Noto Sans Symbols"/>
+      </w:rPr>
+    </w:lvl>
+    <w:lvl w:ilvl="7">
+      <w:start w:val="1"/>
+      <w:numFmt w:val="bullet"/>
+      <w:lvlText w:val="o"/>
+      <w:lvlJc w:val="left"/>
+      <w:pPr>
+        <w:ind w:left="5760" w:hanging="360"/>
+      </w:pPr>
+      <w:rPr>
+        <w:rFonts w:ascii="Courier New" w:eastAsia="Courier New" w:hAnsi="Courier New" w:cs="Courier New"/>
+      </w:rPr>
+    </w:lvl>
+    <w:lvl w:ilvl="8">
+      <w:start w:val="1"/>
+      <w:numFmt w:val="bullet"/>
+      <w:lvlText w:val="▪"/>
+      <w:lvlJc w:val="left"/>
+      <w:pPr>
+        <w:ind w:left="6480" w:hanging="360"/>
+      </w:pPr>
+      <w:rPr>
+        <w:rFonts w:ascii="Noto Sans Symbols" w:eastAsia="Noto Sans Symbols" w:hAnsi="Noto Sans Symbols" w:cs="Noto Sans Symbols"/>
+      </w:rPr>
+    </w:lvl>
+  </w:abstractNum>
+  <w:abstractNum w:abstractNumId="3" w15:restartNumberingAfterBreak="0">
     <w:nsid w:val="49BA2750"/>
     <w:multiLevelType w:val="multilevel"/>
     <w:tmpl w:val="B6DE19A6"/>
@@ -1722,10 +1894,16 @@
     </w:lvl>
   </w:abstractNum>
   <w:num w:numId="1">
+    <w:abstractNumId w:val="3"/>
+  </w:num>
+  <w:num w:numId="2">
     <w:abstractNumId w:val="1"/>
   </w:num>
-  <w:num w:numId="2">
+  <w:num w:numId="3">
     <w:abstractNumId w:val="0"/>
+  </w:num>
+  <w:num w:numId="4">
+    <w:abstractNumId w:val="2"/>
   </w:num>
 </w:numbering>
 </file>
@@ -2298,6 +2476,22 @@
       <w:szCs w:val="48"/>
     </w:rPr>
   </w:style>
+  <w:style w:type="paragraph" w:styleId="NormalWeb">
+    <w:name w:val="Normal (Web)"/>
+    <w:basedOn w:val="Normal"/>
+    <w:uiPriority w:val="99"/>
+    <w:semiHidden/>
+    <w:unhideWhenUsed/>
+    <w:rsid w:val="00356A31"/>
+    <w:pPr>
+      <w:spacing w:before="100" w:beforeAutospacing="1" w:after="100" w:afterAutospacing="1" w:line="240" w:lineRule="auto"/>
+    </w:pPr>
+    <w:rPr>
+      <w:rFonts w:ascii="Times New Roman" w:eastAsia="Times New Roman" w:hAnsi="Times New Roman" w:cs="Times New Roman"/>
+      <w:sz w:val="24"/>
+      <w:szCs w:val="24"/>
+    </w:rPr>
+  </w:style>
 </w:styles>
 </file>
 

</xml_diff>